<commit_message>
Row and gutter adjustments.
</commit_message>
<xml_diff>
--- a/tests/testthat/docx/test10.docx
+++ b/tests/testthat/docx/test10.docx
@@ -17,21 +17,21 @@
           <w:left w:w="72" w:type="dxa"/>
           <w:right w:w="72" w:type="dxa"/>
         </w:tblCellMar>
-        <w:tblW w:w="5316"/>
-        <w:tblInd w:w="3822" w:type="dxa"/>
+        <w:tblW w:w="5892"/>
+        <w:tblInd w:w="3534" w:type="dxa"/>
         <w:tblBorders/>
       </w:tblPr>
       <w:tblGrid>
-        <w:gridCol w:w="3721"/>
-        <w:gridCol w:w="1595"/>
+        <w:gridCol w:w="4124"/>
+        <w:gridCol w:w="1768"/>
       </w:tblGrid>
       <w:tr>
         <w:trPr>
-          <w:trHeight w:hRule="exact" w:val="262"/>
+          <w:trHeight w:hRule="exact" w:val="252"/>
         </w:trPr>
         <w:tc>
           <w:tcPr>
-            <w:tcW w:w="3721"/>
+            <w:tcW w:w="4124"/>
           </w:tcPr>
           <w:p>
             <w:pPr>
@@ -45,7 +45,7 @@
         </w:tc>
         <w:tc>
           <w:tcPr>
-            <w:tcW w:w="1595"/>
+            <w:tcW w:w="1768"/>
           </w:tcPr>
           <w:p>
             <w:pPr>
@@ -60,11 +60,11 @@
       </w:tr>
       <w:tr>
         <w:trPr>
-          <w:trHeight w:hRule="exact" w:val="262"/>
+          <w:trHeight w:hRule="exact" w:val="252"/>
         </w:trPr>
         <w:tc>
           <w:tcPr>
-            <w:tcW w:w="3721"/>
+            <w:tcW w:w="4124"/>
           </w:tcPr>
           <w:p>
             <w:pPr>
@@ -78,7 +78,7 @@
         </w:tc>
         <w:tc>
           <w:tcPr>
-            <w:tcW w:w="1595"/>
+            <w:tcW w:w="1768"/>
           </w:tcPr>
           <w:p>
             <w:pPr>
@@ -94,9 +94,9 @@
     </w:tbl>
     <w:tbl>
       <w:tblPr>
-        <w:tblInd w:w="3823" w:type="dxa"/>
+        <w:tblInd w:w="3535" w:type="dxa"/>
         <w:tblStyle w:val="TableGrid"/>
-        <w:tblW w:w="5314" w:type="dxa"/>
+        <w:tblW w:w="5890" w:type="dxa"/>
         <w:tblBorders/>
         <w:tblCellMar>
           <w:left w:w="72" w:type="dxa"/>
@@ -104,19 +104,19 @@
         </w:tblCellMar>
       </w:tblPr>
       <w:tblGrid>
-        <w:gridCol w:w="1308"/>
-        <w:gridCol w:w="765"/>
-        <w:gridCol w:w="1244"/>
-        <w:gridCol w:w="1146"/>
-        <w:gridCol w:w="852"/>
+        <w:gridCol w:w="1423"/>
+        <w:gridCol w:w="881"/>
+        <w:gridCol w:w="1359"/>
+        <w:gridCol w:w="1261"/>
+        <w:gridCol w:w="967"/>
       </w:tblGrid>
       <w:tr>
         <w:trPr>
-          <w:trHeight w:hRule="exact" w:val="1310"/>
+          <w:trHeight w:hRule="exact" w:val="1260"/>
         </w:trPr>
         <w:tc>
           <w:tcPr>
-            <w:tcW w:w="1308"/>
+            <w:tcW w:w="1423"/>
             <w:tcBorders>
               <w:bottom w:val="single" w:sz="4" w:space="0" w:color="auto"/>
             </w:tcBorders>
@@ -134,7 +134,7 @@
         </w:tc>
         <w:tc>
           <w:tcPr>
-            <w:tcW w:w="765"/>
+            <w:tcW w:w="881"/>
             <w:tcBorders>
               <w:bottom w:val="single" w:sz="4" w:space="0" w:color="auto"/>
             </w:tcBorders>
@@ -188,7 +188,7 @@
         </w:tc>
         <w:tc>
           <w:tcPr>
-            <w:tcW w:w="1244"/>
+            <w:tcW w:w="1359"/>
             <w:tcBorders>
               <w:bottom w:val="single" w:sz="4" w:space="0" w:color="auto"/>
             </w:tcBorders>
@@ -206,7 +206,7 @@
         </w:tc>
         <w:tc>
           <w:tcPr>
-            <w:tcW w:w="1146"/>
+            <w:tcW w:w="1261"/>
             <w:tcBorders>
               <w:bottom w:val="single" w:sz="4" w:space="0" w:color="auto"/>
             </w:tcBorders>
@@ -224,7 +224,7 @@
         </w:tc>
         <w:tc>
           <w:tcPr>
-            <w:tcW w:w="852"/>
+            <w:tcW w:w="967"/>
             <w:tcBorders>
               <w:bottom w:val="single" w:sz="4" w:space="0" w:color="auto"/>
             </w:tcBorders>
@@ -241,10 +241,10 @@
           </w:p>
         </w:tc>
       </w:tr>
+      <w:trPr>
+        <w:trHeight w:hRule="exact" w:val="252"/>
+      </w:trPr>
       <w:tr>
-        <w:trPr>
-          <w:trHeight w:hRule="exact" w:val="262"/>
-        </w:trPr>
         <w:tc>
           <w:p>
             <w:pPr>
@@ -301,10 +301,10 @@
           </w:p>
         </w:tc>
       </w:tr>
+      <w:trPr>
+        <w:trHeight w:hRule="exact" w:val="252"/>
+      </w:trPr>
       <w:tr>
-        <w:trPr>
-          <w:trHeight w:hRule="exact" w:val="262"/>
-        </w:trPr>
         <w:tc>
           <w:p>
             <w:pPr>
@@ -361,10 +361,10 @@
           </w:p>
         </w:tc>
       </w:tr>
+      <w:trPr>
+        <w:trHeight w:hRule="exact" w:val="252"/>
+      </w:trPr>
       <w:tr>
-        <w:trPr>
-          <w:trHeight w:hRule="exact" w:val="262"/>
-        </w:trPr>
         <w:tc>
           <w:p>
             <w:pPr>
@@ -421,10 +421,10 @@
           </w:p>
         </w:tc>
       </w:tr>
+      <w:trPr>
+        <w:trHeight w:hRule="exact" w:val="252"/>
+      </w:trPr>
       <w:tr>
-        <w:trPr>
-          <w:trHeight w:hRule="exact" w:val="262"/>
-        </w:trPr>
         <w:tc>
           <w:p>
             <w:pPr>
@@ -481,10 +481,10 @@
           </w:p>
         </w:tc>
       </w:tr>
+      <w:trPr>
+        <w:trHeight w:hRule="exact" w:val="252"/>
+      </w:trPr>
       <w:tr>
-        <w:trPr>
-          <w:trHeight w:hRule="exact" w:val="262"/>
-        </w:trPr>
         <w:tc>
           <w:p>
             <w:pPr>
@@ -541,10 +541,10 @@
           </w:p>
         </w:tc>
       </w:tr>
+      <w:trPr>
+        <w:trHeight w:hRule="exact" w:val="252"/>
+      </w:trPr>
       <w:tr>
-        <w:trPr>
-          <w:trHeight w:hRule="exact" w:val="262"/>
-        </w:trPr>
         <w:tc>
           <w:p>
             <w:pPr>
@@ -601,10 +601,10 @@
           </w:p>
         </w:tc>
       </w:tr>
+      <w:trPr>
+        <w:trHeight w:hRule="exact" w:val="252"/>
+      </w:trPr>
       <w:tr>
-        <w:trPr>
-          <w:trHeight w:hRule="exact" w:val="262"/>
-        </w:trPr>
         <w:tc>
           <w:p>
             <w:pPr>
@@ -661,10 +661,10 @@
           </w:p>
         </w:tc>
       </w:tr>
+      <w:trPr>
+        <w:trHeight w:hRule="exact" w:val="252"/>
+      </w:trPr>
       <w:tr>
-        <w:trPr>
-          <w:trHeight w:hRule="exact" w:val="262"/>
-        </w:trPr>
         <w:tc>
           <w:p>
             <w:pPr>
@@ -721,10 +721,10 @@
           </w:p>
         </w:tc>
       </w:tr>
+      <w:trPr>
+        <w:trHeight w:hRule="exact" w:val="252"/>
+      </w:trPr>
       <w:tr>
-        <w:trPr>
-          <w:trHeight w:hRule="exact" w:val="262"/>
-        </w:trPr>
         <w:tc>
           <w:p>
             <w:pPr>
@@ -781,10 +781,10 @@
           </w:p>
         </w:tc>
       </w:tr>
+      <w:trPr>
+        <w:trHeight w:hRule="exact" w:val="252"/>
+      </w:trPr>
       <w:tr>
-        <w:trPr>
-          <w:trHeight w:hRule="exact" w:val="262"/>
-        </w:trPr>
         <w:tc>
           <w:p>
             <w:pPr>
@@ -848,16 +848,16 @@
           <w:left w:w="72" w:type="dxa"/>
           <w:right w:w="72" w:type="dxa"/>
         </w:tblCellMar>
-        <w:tblW w:w="5316"/>
-        <w:tblInd w:w="3822" w:type="dxa"/>
+        <w:tblW w:w="5892"/>
+        <w:tblInd w:w="3534" w:type="dxa"/>
         <w:tblBorders/>
       </w:tblPr>
       <w:tblGrid>
-        <w:gridCol w:w="5316"/>
+        <w:gridCol w:w="5892"/>
       </w:tblGrid>
       <w:tr>
         <w:trPr>
-          <w:trHeight w:hRule="exact" w:val="262"/>
+          <w:trHeight w:hRule="exact" w:val="252"/>
         </w:trPr>
         <w:tc>
           <w:p>
@@ -869,7 +869,7 @@
       </w:tr>
       <w:tr>
         <w:trPr>
-          <w:trHeight w:hRule="exact" w:val="262"/>
+          <w:trHeight w:hRule="exact" w:val="252"/>
         </w:trPr>
         <w:tc>
           <w:p>
@@ -885,7 +885,7 @@
       </w:tr>
       <w:tr>
         <w:trPr>
-          <w:trHeight w:hRule="exact" w:val="786"/>
+          <w:trHeight w:hRule="exact" w:val="756"/>
         </w:trPr>
         <w:tc>
           <w:p>
@@ -894,7 +894,7 @@
               <w:spacing w:after="0"/>
             </w:pPr>
             <w:r>
-              <w:t xml:space="preserve">My footnote 2 Center1 here is a whole bunch of stuff to</w:t>
+              <w:t xml:space="preserve">My footnote 2 Center1 here is a whole bunch of stuff to try and</w:t>
             </w:r>
           </w:p>
           <w:p>
@@ -903,7 +903,7 @@
               <w:spacing w:after="0"/>
             </w:pPr>
             <w:r>
-              <w:t xml:space="preserve">try and make it wrap like more down here note 2 Center1</w:t>
+              <w:t xml:space="preserve">make it wrap like more down here note 2 Center1 here is a</w:t>
             </w:r>
           </w:p>
           <w:p>
@@ -912,7 +912,7 @@
               <w:spacing w:after="0"/>
             </w:pPr>
             <w:r>
-              <w:t xml:space="preserve">here is a whole bunch of stuff.</w:t>
+              <w:t xml:space="preserve">whole bunch of stuff.</w:t>
             </w:r>
           </w:p>
         </w:tc>
@@ -978,7 +978,7 @@
     </w:tblGrid>
     <w:tr>
       <w:trPr>
-        <w:trHeight w:hRule="exact" w:val="786"/>
+        <w:trHeight w:hRule="exact" w:val="756"/>
       </w:trPr>
       <w:tc>
         <w:tcPr>
@@ -1092,7 +1092,7 @@
     </w:tblGrid>
     <w:tr>
       <w:trPr>
-        <w:trHeight w:hRule="exact" w:val="262"/>
+        <w:trHeight w:hRule="exact" w:val="252"/>
       </w:trPr>
       <w:tc>
         <w:tcPr>
@@ -1125,7 +1125,7 @@
     </w:tr>
     <w:tr>
       <w:trPr>
-        <w:trHeight w:hRule="exact" w:val="524"/>
+        <w:trHeight w:hRule="exact" w:val="504"/>
       </w:trPr>
       <w:tc>
         <w:tcPr>

</xml_diff>